<commit_message>
Checklist Qualidade e Cronograma finalizados
</commit_message>
<xml_diff>
--- a/Projeto/Requisitos/Documento de Requisitos.docx
+++ b/Projeto/Requisitos/Documento de Requisitos.docx
@@ -228,7 +228,10 @@
         <w:pStyle w:val="Verso"/>
       </w:pPr>
       <w:r>
-        <w:t>Versão &lt;1.0 &gt; - &lt;setembro&gt; de &lt;2017 &gt;</w:t>
+        <w:t>Versão &lt;1.0 &gt; - &lt;Novembro</w:t>
+      </w:r>
+      <w:r>
+        <w:t>&gt; de &lt;2017 &gt;</w:t>
       </w:r>
     </w:p>
     <w:p/>
@@ -348,6 +351,32 @@
         </w:rPr>
         <w:t xml:space="preserve">Luiz Eduardo </w:t>
       </w:r>
+    </w:p>
+    <w:p>
+      <w:pPr>
+        <w:pStyle w:val="PargrafodaLista"/>
+        <w:numPr>
+          <w:ilvl w:val="0"/>
+          <w:numId w:val="1"/>
+        </w:numPr>
+        <w:rPr>
+          <w:szCs w:val="24"/>
+        </w:rPr>
+      </w:pPr>
+      <w:r>
+        <w:rPr>
+          <w:szCs w:val="24"/>
+        </w:rPr>
+        <w:t xml:space="preserve">Marcus </w:t>
+      </w:r>
+      <w:proofErr w:type="spellStart"/>
+      <w:r>
+        <w:rPr>
+          <w:szCs w:val="24"/>
+        </w:rPr>
+        <w:t>Tulius</w:t>
+      </w:r>
+      <w:proofErr w:type="spellEnd"/>
     </w:p>
     <w:p>
       <w:pPr>
@@ -3784,8 +3813,6 @@
       <w:r>
         <w:t>o</w:t>
       </w:r>
-      <w:bookmarkStart w:id="59" w:name="_GoBack"/>
-      <w:bookmarkEnd w:id="59"/>
       <w:r>
         <w:t xml:space="preserve"> do problema </w:t>
       </w:r>
@@ -4017,18 +4044,18 @@
       <w:pPr>
         <w:pStyle w:val="Ttulo1"/>
       </w:pPr>
-      <w:bookmarkStart w:id="60" w:name="_Requisitos_não_funcionais"/>
-      <w:bookmarkEnd w:id="60"/>
+      <w:bookmarkStart w:id="59" w:name="_Requisitos_não_funcionais"/>
+      <w:bookmarkEnd w:id="59"/>
       <w:r>
         <w:t>Requisitos não funcionais</w:t>
       </w:r>
-      <w:bookmarkStart w:id="61" w:name="_Toc467473456"/>
-      <w:bookmarkStart w:id="62" w:name="_Toc467474003"/>
-      <w:bookmarkStart w:id="63" w:name="_Toc467477742"/>
-      <w:bookmarkStart w:id="64" w:name="_Toc467494888"/>
-      <w:bookmarkStart w:id="65" w:name="_Toc467495254"/>
-      <w:bookmarkStart w:id="66" w:name="_Toc468086060"/>
-      <w:bookmarkStart w:id="67" w:name="_Toc490910536"/>
+      <w:bookmarkStart w:id="60" w:name="_Toc467473456"/>
+      <w:bookmarkStart w:id="61" w:name="_Toc467474003"/>
+      <w:bookmarkStart w:id="62" w:name="_Toc467477742"/>
+      <w:bookmarkStart w:id="63" w:name="_Toc467494888"/>
+      <w:bookmarkStart w:id="64" w:name="_Toc467495254"/>
+      <w:bookmarkStart w:id="65" w:name="_Toc468086060"/>
+      <w:bookmarkStart w:id="66" w:name="_Toc490910536"/>
       <w:bookmarkEnd w:id="58"/>
     </w:p>
     <w:p>
@@ -4045,48 +4072,48 @@
         </w:rPr>
         <w:t>Usabilidade</w:t>
       </w:r>
+      <w:bookmarkEnd w:id="60"/>
       <w:bookmarkEnd w:id="61"/>
       <w:bookmarkEnd w:id="62"/>
       <w:bookmarkEnd w:id="63"/>
       <w:bookmarkEnd w:id="64"/>
       <w:bookmarkEnd w:id="65"/>
       <w:bookmarkEnd w:id="66"/>
-      <w:bookmarkEnd w:id="67"/>
     </w:p>
     <w:p>
       <w:pPr>
         <w:pStyle w:val="Requisito"/>
         <w:ind w:firstLine="708"/>
       </w:pPr>
-      <w:bookmarkStart w:id="68" w:name="_Toc467473457"/>
-      <w:bookmarkStart w:id="69" w:name="_Toc467474004"/>
-      <w:bookmarkStart w:id="70" w:name="_Toc467477743"/>
-      <w:bookmarkStart w:id="71" w:name="_Toc467494889"/>
-      <w:bookmarkStart w:id="72" w:name="_Toc467495255"/>
-      <w:bookmarkStart w:id="73" w:name="_Toc468086061"/>
-      <w:bookmarkStart w:id="74" w:name="_Toc490910537"/>
+      <w:bookmarkStart w:id="67" w:name="_Toc467473457"/>
+      <w:bookmarkStart w:id="68" w:name="_Toc467474004"/>
+      <w:bookmarkStart w:id="69" w:name="_Toc467477743"/>
+      <w:bookmarkStart w:id="70" w:name="_Toc467494889"/>
+      <w:bookmarkStart w:id="71" w:name="_Toc467495255"/>
+      <w:bookmarkStart w:id="72" w:name="_Toc468086061"/>
+      <w:bookmarkStart w:id="73" w:name="_Toc490910537"/>
       <w:r>
         <w:t>[NF01]</w:t>
       </w:r>
+      <w:bookmarkEnd w:id="67"/>
       <w:bookmarkEnd w:id="68"/>
       <w:bookmarkEnd w:id="69"/>
       <w:bookmarkEnd w:id="70"/>
       <w:bookmarkEnd w:id="71"/>
       <w:bookmarkEnd w:id="72"/>
+      <w:r>
+        <w:t xml:space="preserve"> &lt;</w:t>
+      </w:r>
+      <w:r>
+        <w:t xml:space="preserve">Interface intuitiva </w:t>
+      </w:r>
+      <w:r>
+        <w:t>APP</w:t>
+      </w:r>
+      <w:r>
+        <w:t>&gt;</w:t>
+      </w:r>
       <w:bookmarkEnd w:id="73"/>
-      <w:r>
-        <w:t xml:space="preserve"> &lt;</w:t>
-      </w:r>
-      <w:r>
-        <w:t xml:space="preserve">Interface intuitiva </w:t>
-      </w:r>
-      <w:r>
-        <w:t>APP</w:t>
-      </w:r>
-      <w:r>
-        <w:t>&gt;</w:t>
-      </w:r>
-      <w:bookmarkEnd w:id="74"/>
     </w:p>
     <w:p>
       <w:pPr>
@@ -4285,13 +4312,13 @@
         <w:pStyle w:val="Requisito"/>
         <w:ind w:firstLine="708"/>
       </w:pPr>
-      <w:bookmarkStart w:id="75" w:name="_Toc467473459"/>
-      <w:bookmarkStart w:id="76" w:name="_Toc467474006"/>
-      <w:bookmarkStart w:id="77" w:name="_Toc467477745"/>
-      <w:bookmarkStart w:id="78" w:name="_Toc467494891"/>
-      <w:bookmarkStart w:id="79" w:name="_Toc467495257"/>
-      <w:bookmarkStart w:id="80" w:name="_Toc468086063"/>
-      <w:bookmarkStart w:id="81" w:name="_Toc490910539"/>
+      <w:bookmarkStart w:id="74" w:name="_Toc467473459"/>
+      <w:bookmarkStart w:id="75" w:name="_Toc467474006"/>
+      <w:bookmarkStart w:id="76" w:name="_Toc467477745"/>
+      <w:bookmarkStart w:id="77" w:name="_Toc467494891"/>
+      <w:bookmarkStart w:id="78" w:name="_Toc467495257"/>
+      <w:bookmarkStart w:id="79" w:name="_Toc468086063"/>
+      <w:bookmarkStart w:id="80" w:name="_Toc490910539"/>
       <w:r>
         <w:t>[NF03] &lt;Interface intuitiva WEB&gt;</w:t>
       </w:r>
@@ -4391,13 +4418,13 @@
         </w:rPr>
       </w:pPr>
     </w:p>
+    <w:bookmarkEnd w:id="74"/>
     <w:bookmarkEnd w:id="75"/>
     <w:bookmarkEnd w:id="76"/>
     <w:bookmarkEnd w:id="77"/>
     <w:bookmarkEnd w:id="78"/>
     <w:bookmarkEnd w:id="79"/>
     <w:bookmarkEnd w:id="80"/>
-    <w:bookmarkEnd w:id="81"/>
     <w:p>
       <w:pPr>
         <w:pStyle w:val="Ttulo2"/>
@@ -5119,7 +5146,10 @@
       </w:tr>
     </w:tbl>
     <w:p/>
-    <w:p/>
+    <w:p>
+      <w:bookmarkStart w:id="81" w:name="_GoBack"/>
+      <w:bookmarkEnd w:id="81"/>
+    </w:p>
     <w:p/>
     <w:p/>
     <w:p/>
@@ -5196,7 +5226,7 @@
           <w:rPr>
             <w:noProof/>
           </w:rPr>
-          <w:t>12</w:t>
+          <w:t>10</w:t>
         </w:r>
         <w:r>
           <w:fldChar w:fldCharType="end"/>

</xml_diff>